<commit_message>
Did some corrections to the phd_thesis. Updated the daily.
</commit_message>
<xml_diff>
--- a/phd_thesis/doc/ThomasDelaney_corrections.docx
+++ b/phd_thesis/doc/ThomasDelaney_corrections.docx
@@ -386,10 +386,14 @@
           <w:ilvl w:val="0"/>
           <w:numId w:val="1"/>
         </w:numPr>
-        <w:rPr/>
-      </w:pPr>
-      <w:r>
-        <w:rPr/>
+        <w:rPr>
+          <w:strike/>
+        </w:rPr>
+      </w:pPr>
+      <w:r>
+        <w:rPr>
+          <w:strike/>
+        </w:rPr>
         <w:t>Outline how were cov(E(X|Z1..)) etc computed from the regression model.</w:t>
       </w:r>
     </w:p>
@@ -400,10 +404,14 @@
           <w:ilvl w:val="0"/>
           <w:numId w:val="1"/>
         </w:numPr>
-        <w:rPr/>
-      </w:pPr>
-      <w:r>
-        <w:rPr/>
+        <w:rPr>
+          <w:strike/>
+        </w:rPr>
+      </w:pPr>
+      <w:r>
+        <w:rPr>
+          <w:strike/>
+        </w:rPr>
         <w:t xml:space="preserve">There is a long section on information theory, but it is unclear why: explain why the reader is being told this: e.g. </w:t>
       </w:r>
     </w:p>
@@ -428,10 +436,14 @@
           <w:ilvl w:val="1"/>
           <w:numId w:val="1"/>
         </w:numPr>
-        <w:rPr/>
-      </w:pPr>
-      <w:r>
-        <w:rPr/>
+        <w:rPr>
+          <w:strike/>
+        </w:rPr>
+      </w:pPr>
+      <w:r>
+        <w:rPr>
+          <w:strike/>
+        </w:rPr>
         <w:t>P 44: why do we care about max entropy limit?</w:t>
       </w:r>
     </w:p>
@@ -442,10 +454,14 @@
           <w:ilvl w:val="0"/>
           <w:numId w:val="1"/>
         </w:numPr>
-        <w:rPr/>
-      </w:pPr>
-      <w:r>
-        <w:rPr/>
+        <w:rPr>
+          <w:strike/>
+        </w:rPr>
+      </w:pPr>
+      <w:r>
+        <w:rPr>
+          <w:strike/>
+        </w:rPr>
         <w:t>pg 51 Rand Index: what defines the “same” cluster here etc, when the clustering returns different size clusters?</w:t>
       </w:r>
     </w:p>
@@ -565,10 +581,14 @@
           <w:ilvl w:val="0"/>
           <w:numId w:val="1"/>
         </w:numPr>
-        <w:rPr/>
-      </w:pPr>
-      <w:r>
-        <w:rPr/>
+        <w:rPr>
+          <w:strike/>
+        </w:rPr>
+      </w:pPr>
+      <w:r>
+        <w:rPr>
+          <w:strike/>
+        </w:rPr>
         <w:t>Why are we interested in KLD between binomial and COMb? (fig 4.2D)</w:t>
       </w:r>
     </w:p>
@@ -579,12 +599,16 @@
           <w:ilvl w:val="0"/>
           <w:numId w:val="1"/>
         </w:numPr>
-        <w:rPr/>
+        <w:rPr>
+          <w:strike/>
+        </w:rPr>
       </w:pPr>
       <w:bookmarkStart w:id="0" w:name="_GoBack"/>
       <w:bookmarkEnd w:id="0"/>
       <w:r>
-        <w:rPr/>
+        <w:rPr>
+          <w:strike/>
+        </w:rPr>
         <w:t>Results are shown for one binsize, but the Methods states other binsizes were used too – comment on any effects of other binsizes on the model fits</w:t>
       </w:r>
     </w:p>
@@ -599,7 +623,11 @@
       </w:pPr>
       <w:r>
         <w:rPr/>
-        <w:t xml:space="preserve">Comment on: </w:t>
+        <w:t>Comment on:</w:t>
+      </w:r>
+      <w:r>
+        <w:rPr/>
+        <w:t>(I thought that I covered this reasonably well in the discussion)</w:t>
       </w:r>
     </w:p>
     <w:p>
@@ -627,7 +655,7 @@
       </w:pPr>
       <w:r>
         <w:rPr/>
-        <w:t>What can we do with it next?</w:t>
+        <w:t xml:space="preserve">What can we do with it next? </w:t>
       </w:r>
     </w:p>
     <w:p>
@@ -1249,19 +1277,7 @@
           <w:sz w:val="22"/>
           <w:lang w:val="en-US"/>
         </w:rPr>
-        <w:t xml:space="preserve">Eq. 3.7 - used without first defining the conditional entropy which is inconsistent since you do define the joint entropy. - </w:t>
-      </w:r>
-      <w:r>
-        <w:rPr>
-          <w:rFonts w:ascii="Calibri;Calibri MSFontService;sans-serif" w:hAnsi="Calibri;Calibri MSFontService;sans-serif"/>
-          <w:b w:val="false"/>
-          <w:i w:val="false"/>
-          <w:caps w:val="false"/>
-          <w:smallCaps w:val="false"/>
-          <w:sz w:val="22"/>
-          <w:lang w:val="en-US"/>
-        </w:rPr>
-        <w:t>not true. This refers to equation 3.17. Equation 3.16 is the definition of conditional entropy.</w:t>
+        <w:t>Eq. 3.7 - used without first defining the conditional entropy which is inconsistent since you do define the joint entropy. - not true. This refers to equation 3.17. Equation 3.16 is the definition of conditional entropy.</w:t>
       </w:r>
     </w:p>
     <w:p>

</xml_diff>

<commit_message>
Finished the small corrections to the PhD thesis. Updated the daily.
</commit_message>
<xml_diff>
--- a/phd_thesis/doc/ThomasDelaney_corrections.docx
+++ b/phd_thesis/doc/ThomasDelaney_corrections.docx
@@ -20,7 +20,15 @@
       </w:pPr>
       <w:r>
         <w:rPr/>
-        <w:t>Further explaination required:</w:t>
+        <w:t xml:space="preserve">Further </w:t>
+      </w:r>
+      <w:r>
+        <w:rPr/>
+        <w:t>explanation</w:t>
+      </w:r>
+      <w:r>
+        <w:rPr/>
+        <w:t xml:space="preserve"> required:</w:t>
       </w:r>
     </w:p>
     <w:p>
@@ -170,10 +178,14 @@
     <w:p>
       <w:pPr>
         <w:pStyle w:val="Heading3"/>
-        <w:rPr/>
-      </w:pPr>
-      <w:r>
-        <w:rPr/>
+        <w:rPr>
+          <w:strike/>
+        </w:rPr>
+      </w:pPr>
+      <w:r>
+        <w:rPr>
+          <w:strike/>
+        </w:rPr>
         <w:t>Chapter 2: biophysical model of Ca2+</w:t>
       </w:r>
     </w:p>
@@ -184,10 +196,14 @@
           <w:ilvl w:val="0"/>
           <w:numId w:val="1"/>
         </w:numPr>
-        <w:rPr/>
-      </w:pPr>
-      <w:r>
-        <w:rPr/>
+        <w:rPr>
+          <w:strike/>
+        </w:rPr>
+      </w:pPr>
+      <w:r>
+        <w:rPr>
+          <w:strike/>
+        </w:rPr>
         <w:t>Ca2+ model, give the rationale for:</w:t>
       </w:r>
     </w:p>
@@ -198,10 +214,14 @@
           <w:ilvl w:val="1"/>
           <w:numId w:val="1"/>
         </w:numPr>
-        <w:rPr/>
-      </w:pPr>
-      <w:r>
-        <w:rPr/>
+        <w:rPr>
+          <w:strike/>
+        </w:rPr>
+      </w:pPr>
+      <w:r>
+        <w:rPr>
+          <w:strike/>
+        </w:rPr>
         <w:t>Why are there two types of buffered Ca2+ (why not just 1)?</w:t>
       </w:r>
     </w:p>
@@ -212,10 +232,14 @@
           <w:ilvl w:val="1"/>
           <w:numId w:val="1"/>
         </w:numPr>
-        <w:rPr/>
-      </w:pPr>
-      <w:r>
-        <w:rPr/>
+        <w:rPr>
+          <w:strike/>
+        </w:rPr>
+      </w:pPr>
+      <w:r>
+        <w:rPr>
+          <w:strike/>
+        </w:rPr>
         <w:t>The objective function used to fit the model (pg 15). It sums two RMSEs, of different scales. Why these, and how weighted?</w:t>
       </w:r>
     </w:p>
@@ -226,10 +250,14 @@
           <w:ilvl w:val="0"/>
           <w:numId w:val="1"/>
         </w:numPr>
-        <w:rPr/>
-      </w:pPr>
-      <w:r>
-        <w:rPr/>
+        <w:rPr>
+          <w:strike/>
+        </w:rPr>
+      </w:pPr>
+      <w:r>
+        <w:rPr>
+          <w:strike/>
+        </w:rPr>
         <w:t>Model-fitting (pg 22). There are four free parameters. Comment on:</w:t>
       </w:r>
     </w:p>
@@ -254,10 +282,14 @@
           <w:ilvl w:val="1"/>
           <w:numId w:val="1"/>
         </w:numPr>
-        <w:rPr/>
-      </w:pPr>
-      <w:r>
-        <w:rPr/>
+        <w:rPr>
+          <w:strike/>
+        </w:rPr>
+      </w:pPr>
+      <w:r>
+        <w:rPr>
+          <w:strike/>
+        </w:rPr>
         <w:t>Is there redundancy in the parameter space?</w:t>
       </w:r>
     </w:p>
@@ -271,8 +303,14 @@
         <w:rPr/>
       </w:pPr>
       <w:r>
-        <w:rPr/>
-        <w:t xml:space="preserve">Ground-truth dataset: </w:t>
+        <w:rPr>
+          <w:strike/>
+        </w:rPr>
+        <w:t>Ground-truth dataset:</w:t>
+      </w:r>
+      <w:r>
+        <w:rPr/>
+        <w:t xml:space="preserve"> </w:t>
       </w:r>
     </w:p>
     <w:p>
@@ -282,10 +320,14 @@
           <w:ilvl w:val="1"/>
           <w:numId w:val="1"/>
         </w:numPr>
-        <w:rPr/>
-      </w:pPr>
-      <w:r>
-        <w:rPr/>
+        <w:rPr>
+          <w:strike/>
+        </w:rPr>
+      </w:pPr>
+      <w:r>
+        <w:rPr>
+          <w:strike/>
+        </w:rPr>
         <w:t>what is it? (pg 19)</w:t>
       </w:r>
     </w:p>
@@ -296,10 +338,14 @@
           <w:ilvl w:val="1"/>
           <w:numId w:val="1"/>
         </w:numPr>
-        <w:rPr/>
-      </w:pPr>
-      <w:r>
-        <w:rPr/>
+        <w:rPr>
+          <w:strike/>
+        </w:rPr>
+      </w:pPr>
+      <w:r>
+        <w:rPr>
+          <w:strike/>
+        </w:rPr>
         <w:t>Allowed +/1 bin for spike accuracy – what size are bins? (p20)</w:t>
       </w:r>
     </w:p>
@@ -310,10 +356,14 @@
           <w:ilvl w:val="0"/>
           <w:numId w:val="1"/>
         </w:numPr>
-        <w:rPr/>
-      </w:pPr>
-      <w:r>
-        <w:rPr/>
+        <w:rPr>
+          <w:strike/>
+        </w:rPr>
+      </w:pPr>
+      <w:r>
+        <w:rPr>
+          <w:strike/>
+        </w:rPr>
         <w:t>Figs 2.4-2.6: note which deconvolution algorithm was used, comment on results from other algorithms.</w:t>
       </w:r>
     </w:p>
@@ -324,10 +374,14 @@
           <w:ilvl w:val="0"/>
           <w:numId w:val="1"/>
         </w:numPr>
-        <w:rPr/>
-      </w:pPr>
-      <w:r>
-        <w:rPr/>
+        <w:rPr>
+          <w:strike/>
+        </w:rPr>
+      </w:pPr>
+      <w:r>
+        <w:rPr>
+          <w:strike/>
+        </w:rPr>
         <w:t>Discussion of results</w:t>
       </w:r>
     </w:p>
@@ -338,10 +392,14 @@
           <w:ilvl w:val="1"/>
           <w:numId w:val="1"/>
         </w:numPr>
-        <w:rPr/>
-      </w:pPr>
-      <w:r>
-        <w:rPr/>
+        <w:rPr>
+          <w:strike/>
+        </w:rPr>
+      </w:pPr>
+      <w:r>
+        <w:rPr>
+          <w:strike/>
+        </w:rPr>
         <w:t>Extreme perturbations of buffer &amp; indicator binding/concentration can alter spike inference. Comment on whether these perturbations are biologically obtainable values (Fig 2.4-2.6)</w:t>
       </w:r>
     </w:p>
@@ -352,10 +410,14 @@
           <w:ilvl w:val="1"/>
           <w:numId w:val="1"/>
         </w:numPr>
-        <w:rPr/>
-      </w:pPr>
-      <w:r>
-        <w:rPr/>
+        <w:rPr>
+          <w:strike/>
+        </w:rPr>
+      </w:pPr>
+      <w:r>
+        <w:rPr>
+          <w:strike/>
+        </w:rPr>
         <w:t>Almost all Ca2+ is bound to the GCaMP indicator (Fig 2.3).  Comment on what this implies about the effects of a calcium sensor on how a neuron operates</w:t>
       </w:r>
     </w:p>
@@ -477,10 +539,16 @@
     <w:p>
       <w:pPr>
         <w:pStyle w:val="Normal"/>
-        <w:rPr/>
-      </w:pPr>
-      <w:r>
-        <w:rPr/>
+        <w:rPr>
+          <w:strike/>
+          <w:u w:val="none"/>
+        </w:rPr>
+      </w:pPr>
+      <w:r>
+        <w:rPr>
+          <w:strike/>
+          <w:u w:val="none"/>
+        </w:rPr>
         <w:t>Results</w:t>
       </w:r>
     </w:p>
@@ -491,10 +559,14 @@
           <w:ilvl w:val="0"/>
           <w:numId w:val="1"/>
         </w:numPr>
-        <w:rPr/>
-      </w:pPr>
-      <w:r>
-        <w:rPr/>
+        <w:rPr>
+          <w:strike/>
+        </w:rPr>
+      </w:pPr>
+      <w:r>
+        <w:rPr>
+          <w:strike/>
+        </w:rPr>
         <w:t>section 3.4.4.</w:t>
       </w:r>
     </w:p>
@@ -505,10 +577,14 @@
           <w:ilvl w:val="1"/>
           <w:numId w:val="1"/>
         </w:numPr>
-        <w:rPr/>
-      </w:pPr>
-      <w:r>
-        <w:rPr/>
+        <w:rPr>
+          <w:strike/>
+        </w:rPr>
+      </w:pPr>
+      <w:r>
+        <w:rPr>
+          <w:strike/>
+        </w:rPr>
         <w:t>Comment on the k-partite structure disappearing with increasing time-scales (Fig 3.8, p61)</w:t>
       </w:r>
     </w:p>
@@ -519,10 +595,14 @@
           <w:ilvl w:val="1"/>
           <w:numId w:val="1"/>
         </w:numPr>
-        <w:rPr/>
-      </w:pPr>
-      <w:r>
-        <w:rPr/>
+        <w:rPr>
+          <w:strike/>
+        </w:rPr>
+      </w:pPr>
+      <w:r>
+        <w:rPr>
+          <w:strike/>
+        </w:rPr>
         <w:t>Comment on what causes the fall in dimensions of “connected” neurons with increasing bin-width. Just the increasing correlation between neurons?</w:t>
       </w:r>
     </w:p>
@@ -533,20 +613,27 @@
           <w:ilvl w:val="0"/>
           <w:numId w:val="1"/>
         </w:numPr>
-        <w:rPr/>
-      </w:pPr>
-      <w:r>
-        <w:rPr/>
+        <w:rPr>
+          <w:strike/>
+        </w:rPr>
+      </w:pPr>
+      <w:r>
+        <w:rPr>
+          <w:strike/>
+        </w:rPr>
         <w:t xml:space="preserve">Section 3.4.5: comment on how many communities were found by the clustering in the </w:t>
       </w:r>
       <w:r>
         <w:rPr>
           <w:i/>
+          <w:strike/>
         </w:rPr>
         <w:t>d</w:t>
       </w:r>
       <w:r>
-        <w:rPr/>
+        <w:rPr>
+          <w:strike/>
+        </w:rPr>
         <w:t xml:space="preserve"> dimensions</w:t>
       </w:r>
     </w:p>
@@ -557,10 +644,14 @@
           <w:ilvl w:val="0"/>
           <w:numId w:val="1"/>
         </w:numPr>
-        <w:rPr/>
-      </w:pPr>
-      <w:r>
-        <w:rPr/>
+        <w:rPr>
+          <w:strike/>
+        </w:rPr>
+      </w:pPr>
+      <w:r>
+        <w:rPr>
+          <w:strike/>
+        </w:rPr>
         <w:t>Comment on the signal correlation results: what does their departure from the total/noise correlation results imply about how the brain regions’ joint activity is related to different behaviours?</w:t>
       </w:r>
     </w:p>
@@ -623,11 +714,7 @@
       </w:pPr>
       <w:r>
         <w:rPr/>
-        <w:t>Comment on:</w:t>
-      </w:r>
-      <w:r>
-        <w:rPr/>
-        <w:t>(I thought that I covered this reasonably well in the discussion)</w:t>
+        <w:t>Comment on:(I thought that I covered this reasonably well in the discussion)</w:t>
       </w:r>
     </w:p>
     <w:p>
@@ -661,10 +748,14 @@
     <w:p>
       <w:pPr>
         <w:pStyle w:val="Heading3"/>
-        <w:rPr/>
-      </w:pPr>
-      <w:r>
-        <w:rPr/>
+        <w:rPr>
+          <w:strike/>
+        </w:rPr>
+      </w:pPr>
+      <w:r>
+        <w:rPr>
+          <w:strike/>
+        </w:rPr>
         <w:t>Chapter 5</w:t>
       </w:r>
     </w:p>
@@ -699,10 +790,14 @@
     <w:p>
       <w:pPr>
         <w:pStyle w:val="Heading3"/>
-        <w:rPr/>
-      </w:pPr>
-      <w:r>
-        <w:rPr/>
+        <w:rPr>
+          <w:strike/>
+        </w:rPr>
+      </w:pPr>
+      <w:r>
+        <w:rPr>
+          <w:strike/>
+        </w:rPr>
         <w:t>Chapter 6</w:t>
       </w:r>
     </w:p>

</xml_diff>

<commit_message>
Finished the further explanation changes for the COMb chapter. Updated the daily.
</commit_message>
<xml_diff>
--- a/phd_thesis/doc/ThomasDelaney_corrections.docx
+++ b/phd_thesis/doc/ThomasDelaney_corrections.docx
@@ -20,15 +20,7 @@
       </w:pPr>
       <w:r>
         <w:rPr/>
-        <w:t xml:space="preserve">Further </w:t>
-      </w:r>
-      <w:r>
-        <w:rPr/>
-        <w:t>explanation</w:t>
-      </w:r>
-      <w:r>
-        <w:rPr/>
-        <w:t xml:space="preserve"> required:</w:t>
+        <w:t>Further explanation required:</w:t>
       </w:r>
     </w:p>
     <w:p>
@@ -110,7 +102,9 @@
         <w:rPr/>
       </w:pPr>
       <w:r>
-        <w:rPr/>
+        <w:rPr>
+          <w:strike/>
+        </w:rPr>
         <w:t>(2) Quality of Conway-Maxwell model fits:</w:t>
       </w:r>
     </w:p>
@@ -121,10 +115,14 @@
           <w:ilvl w:val="1"/>
           <w:numId w:val="1"/>
         </w:numPr>
-        <w:rPr/>
-      </w:pPr>
-      <w:r>
-        <w:rPr/>
+        <w:rPr>
+          <w:strike/>
+        </w:rPr>
+      </w:pPr>
+      <w:r>
+        <w:rPr>
+          <w:strike/>
+        </w:rPr>
         <w:t>Was the COMb model a little or a lot better? Show e.g. distributions of model likelihoods</w:t>
       </w:r>
     </w:p>
@@ -135,10 +133,14 @@
           <w:ilvl w:val="1"/>
           <w:numId w:val="1"/>
         </w:numPr>
-        <w:rPr/>
-      </w:pPr>
-      <w:r>
-        <w:rPr/>
+        <w:rPr>
+          <w:strike/>
+        </w:rPr>
+      </w:pPr>
+      <w:r>
+        <w:rPr>
+          <w:strike/>
+        </w:rPr>
         <w:t>Show examples of what the best fits of the different models look like for the population activity</w:t>
       </w:r>
     </w:p>
@@ -149,10 +151,14 @@
           <w:ilvl w:val="1"/>
           <w:numId w:val="1"/>
         </w:numPr>
-        <w:rPr/>
-      </w:pPr>
-      <w:r>
-        <w:rPr/>
+        <w:rPr>
+          <w:strike/>
+        </w:rPr>
+      </w:pPr>
+      <w:r>
+        <w:rPr>
+          <w:strike/>
+        </w:rPr>
         <w:t>Give the distributions of parameters for the best-fit models</w:t>
       </w:r>
     </w:p>
@@ -424,20 +430,28 @@
     <w:p>
       <w:pPr>
         <w:pStyle w:val="Heading3"/>
-        <w:rPr/>
-      </w:pPr>
-      <w:r>
-        <w:rPr/>
+        <w:rPr>
+          <w:strike/>
+        </w:rPr>
+      </w:pPr>
+      <w:r>
+        <w:rPr>
+          <w:strike/>
+        </w:rPr>
         <w:t>Chapter 3: functional networks across brain regions</w:t>
       </w:r>
     </w:p>
     <w:p>
       <w:pPr>
         <w:pStyle w:val="Normal"/>
-        <w:rPr/>
-      </w:pPr>
-      <w:r>
-        <w:rPr/>
+        <w:rPr>
+          <w:strike/>
+        </w:rPr>
+      </w:pPr>
+      <w:r>
+        <w:rPr>
+          <w:strike/>
+        </w:rPr>
         <w:t>Methods</w:t>
       </w:r>
     </w:p>

</xml_diff>

<commit_message>
Added the last corrections. Updated the daily.
</commit_message>
<xml_diff>
--- a/phd_thesis/doc/ThomasDelaney_corrections.docx
+++ b/phd_thesis/doc/ThomasDelaney_corrections.docx
@@ -16,10 +16,14 @@
     <w:p>
       <w:pPr>
         <w:pStyle w:val="Heading3"/>
-        <w:rPr/>
-      </w:pPr>
-      <w:r>
-        <w:rPr/>
+        <w:rPr>
+          <w:strike/>
+        </w:rPr>
+      </w:pPr>
+      <w:r>
+        <w:rPr>
+          <w:strike/>
+        </w:rPr>
         <w:t>Further explanation required:</w:t>
       </w:r>
     </w:p>
@@ -39,10 +43,14 @@
           <w:ilvl w:val="0"/>
           <w:numId w:val="1"/>
         </w:numPr>
-        <w:rPr/>
-      </w:pPr>
-      <w:r>
-        <w:rPr/>
+        <w:rPr>
+          <w:strike/>
+        </w:rPr>
+      </w:pPr>
+      <w:r>
+        <w:rPr>
+          <w:strike/>
+        </w:rPr>
         <w:t xml:space="preserve">(1) Deconvolution algorithms (CNND, OASIS, MLSpike) </w:t>
       </w:r>
     </w:p>
@@ -53,14 +61,20 @@
           <w:ilvl w:val="1"/>
           <w:numId w:val="1"/>
         </w:numPr>
-        <w:rPr/>
-      </w:pPr>
-      <w:r>
-        <w:rPr/>
+        <w:rPr>
+          <w:strike/>
+        </w:rPr>
+      </w:pPr>
+      <w:r>
+        <w:rPr>
+          <w:strike/>
+        </w:rPr>
         <w:t xml:space="preserve"> </w:t>
       </w:r>
       <w:r>
-        <w:rPr/>
+        <w:rPr>
+          <w:strike/>
+        </w:rPr>
         <w:t>how were parameters chosen, and what were they?</w:t>
       </w:r>
     </w:p>
@@ -71,10 +85,14 @@
           <w:ilvl w:val="1"/>
           <w:numId w:val="1"/>
         </w:numPr>
-        <w:rPr/>
-      </w:pPr>
-      <w:r>
-        <w:rPr/>
+        <w:rPr>
+          <w:strike/>
+        </w:rPr>
+      </w:pPr>
+      <w:r>
+        <w:rPr>
+          <w:strike/>
+        </w:rPr>
         <w:t>OASIS &amp; CNND output real-valued vector time-series (amplitudes of Ca2+ transients) not spikes. How were they converted?</w:t>
       </w:r>
     </w:p>
@@ -85,10 +103,14 @@
           <w:ilvl w:val="1"/>
           <w:numId w:val="1"/>
         </w:numPr>
-        <w:rPr/>
-      </w:pPr>
-      <w:r>
-        <w:rPr/>
+        <w:rPr>
+          <w:strike/>
+        </w:rPr>
+      </w:pPr>
+      <w:r>
+        <w:rPr>
+          <w:strike/>
+        </w:rPr>
         <w:t>How do these parameter and conversion choices alter the conclusions drawn about the biophysical Ca2+ model?</w:t>
       </w:r>
     </w:p>

</xml_diff>